<commit_message>
View results and feedback
</commit_message>
<xml_diff>
--- a/Usercases/View results and feedback.docx
+++ b/Usercases/View results and feedback.docx
@@ -132,6 +132,9 @@
             <w:r>
               <w:t>Rating:</w:t>
             </w:r>
+            <w:r>
+              <w:t xml:space="preserve"> Must Have</w:t>
+            </w:r>
           </w:p>
         </w:tc>
       </w:tr>
@@ -148,6 +151,9 @@
             <w:r>
               <w:t>Purpose:</w:t>
             </w:r>
+            <w:r>
+              <w:t xml:space="preserve"> To allow students to see their results and feedback for assessments.</w:t>
+            </w:r>
           </w:p>
           <w:p>
             <w:pPr>
@@ -190,7 +196,10 @@
               <w:t>r:</w:t>
             </w:r>
             <w:r>
-              <w:t xml:space="preserve"> Null</w:t>
+              <w:t xml:space="preserve"> </w:t>
+            </w:r>
+            <w:r>
+              <w:t>Staff</w:t>
             </w:r>
           </w:p>
         </w:tc>
@@ -211,6 +220,9 @@
             <w:r>
               <w:t xml:space="preserve"> </w:t>
             </w:r>
+            <w:r>
+              <w:t>Student is logged in and has completed at least 1 assessment.</w:t>
+            </w:r>
           </w:p>
         </w:tc>
       </w:tr>
@@ -227,6 +239,9 @@
             <w:r>
               <w:t>Trigger</w:t>
             </w:r>
+            <w:r>
+              <w:t>: Student access results and feedback page</w:t>
+            </w:r>
           </w:p>
         </w:tc>
       </w:tr>
@@ -249,7 +264,10 @@
               <w:ind w:left="0" w:firstLine="0"/>
             </w:pPr>
             <w:r>
-              <w:t>Main Flow: The most common form of interaction between the user and the system.</w:t>
+              <w:t>The program should</w:t>
+            </w:r>
+            <w:r>
+              <w:t>:</w:t>
             </w:r>
           </w:p>
           <w:p>
@@ -257,11 +275,11 @@
               <w:pStyle w:val="ListParagraph"/>
               <w:numPr>
                 <w:ilvl w:val="0"/>
-                <w:numId w:val="3"/>
+                <w:numId w:val="8"/>
               </w:numPr>
             </w:pPr>
             <w:r>
-              <w:t>Step 1</w:t>
+              <w:t>Check the user id.</w:t>
             </w:r>
           </w:p>
           <w:p>
@@ -269,15 +287,87 @@
               <w:pStyle w:val="ListParagraph"/>
               <w:numPr>
                 <w:ilvl w:val="0"/>
-                <w:numId w:val="3"/>
+                <w:numId w:val="8"/>
               </w:numPr>
             </w:pPr>
             <w:r>
-              <w:t>Step 2</w:t>
+              <w:t>Check for results and feedback in database.</w:t>
+            </w:r>
+          </w:p>
+          <w:p>
+            <w:pPr>
+              <w:pStyle w:val="ListParagraph"/>
+              <w:numPr>
+                <w:ilvl w:val="0"/>
+                <w:numId w:val="8"/>
+              </w:numPr>
+            </w:pPr>
+            <w:r>
+              <w:t xml:space="preserve">Load </w:t>
+            </w:r>
+            <w:r>
+              <w:t xml:space="preserve">link to </w:t>
+            </w:r>
+            <w:r>
+              <w:t xml:space="preserve">results and </w:t>
+            </w:r>
+            <w:r>
+              <w:t>feedback.</w:t>
+            </w:r>
+            <w:r>
+              <w:t xml:space="preserve"> </w:t>
             </w:r>
           </w:p>
           <w:p/>
-          <w:p/>
+          <w:p>
+            <w:pPr>
+              <w:ind w:left="0" w:firstLine="0"/>
+            </w:pPr>
+            <w:r>
+              <w:t>The student should:</w:t>
+            </w:r>
+          </w:p>
+          <w:p>
+            <w:pPr>
+              <w:pStyle w:val="ListParagraph"/>
+              <w:numPr>
+                <w:ilvl w:val="0"/>
+                <w:numId w:val="9"/>
+              </w:numPr>
+            </w:pPr>
+            <w:r>
+              <w:t>Access results and feedback page</w:t>
+            </w:r>
+          </w:p>
+          <w:p>
+            <w:pPr>
+              <w:pStyle w:val="ListParagraph"/>
+              <w:numPr>
+                <w:ilvl w:val="0"/>
+                <w:numId w:val="9"/>
+              </w:numPr>
+            </w:pPr>
+            <w:r>
+              <w:t>Select assessment.</w:t>
+            </w:r>
+          </w:p>
+          <w:p>
+            <w:pPr>
+              <w:pStyle w:val="ListParagraph"/>
+              <w:numPr>
+                <w:ilvl w:val="0"/>
+                <w:numId w:val="9"/>
+              </w:numPr>
+            </w:pPr>
+            <w:r>
+              <w:t>Request email receipt of results and feedback</w:t>
+            </w:r>
+          </w:p>
+          <w:p>
+            <w:pPr>
+              <w:ind w:left="0" w:firstLine="0"/>
+            </w:pPr>
+          </w:p>
         </w:tc>
       </w:tr>
       <w:tr>
@@ -293,6 +383,17 @@
             <w:r>
               <w:t>Extensions</w:t>
             </w:r>
+            <w:r>
+              <w:t xml:space="preserve">: Direct student towards assessment page if no results found; Provide contact details for </w:t>
+            </w:r>
+            <w:proofErr w:type="gramStart"/>
+            <w:r>
+              <w:t>it</w:t>
+            </w:r>
+            <w:proofErr w:type="gramEnd"/>
+            <w:r>
+              <w:t xml:space="preserve"> services.</w:t>
+            </w:r>
           </w:p>
         </w:tc>
       </w:tr>
@@ -309,6 +410,20 @@
             <w:r>
               <w:t>Related Use Cases</w:t>
             </w:r>
+            <w:r>
+              <w:t xml:space="preserve">: </w:t>
+            </w:r>
+            <w:r>
+              <w:t xml:space="preserve">Manage </w:t>
+            </w:r>
+            <w:proofErr w:type="gramStart"/>
+            <w:r>
+              <w:t>assessments(</w:t>
+            </w:r>
+            <w:proofErr w:type="gramEnd"/>
+            <w:r>
+              <w:t xml:space="preserve">5); Complete assessment(3); </w:t>
+            </w:r>
           </w:p>
         </w:tc>
       </w:tr>
@@ -324,6 +439,9 @@
             </w:pPr>
             <w:r>
               <w:t>Post-conditions:</w:t>
+            </w:r>
+            <w:r>
+              <w:t xml:space="preserve"> Issues student with results and feedback</w:t>
             </w:r>
           </w:p>
         </w:tc>
@@ -545,6 +663,273 @@
     </w:lvl>
   </w:abstractNum>
   <w:abstractNum w:abstractNumId="1" w15:restartNumberingAfterBreak="0">
+    <w:nsid w:val="03A92182"/>
+    <w:multiLevelType w:val="hybridMultilevel"/>
+    <w:tmpl w:val="9A7E7248"/>
+    <w:lvl w:ilvl="0" w:tplc="0809000F">
+      <w:start w:val="1"/>
+      <w:numFmt w:val="decimal"/>
+      <w:lvlText w:val="%1."/>
+      <w:lvlJc w:val="left"/>
+      <w:pPr>
+        <w:ind w:left="720" w:hanging="360"/>
+      </w:pPr>
+      <w:rPr>
+        <w:rFonts w:hint="default"/>
+      </w:rPr>
+    </w:lvl>
+    <w:lvl w:ilvl="1" w:tplc="08090019" w:tentative="1">
+      <w:start w:val="1"/>
+      <w:numFmt w:val="lowerLetter"/>
+      <w:lvlText w:val="%2."/>
+      <w:lvlJc w:val="left"/>
+      <w:pPr>
+        <w:ind w:left="1440" w:hanging="360"/>
+      </w:pPr>
+    </w:lvl>
+    <w:lvl w:ilvl="2" w:tplc="0809001B" w:tentative="1">
+      <w:start w:val="1"/>
+      <w:numFmt w:val="lowerRoman"/>
+      <w:lvlText w:val="%3."/>
+      <w:lvlJc w:val="right"/>
+      <w:pPr>
+        <w:ind w:left="2160" w:hanging="180"/>
+      </w:pPr>
+    </w:lvl>
+    <w:lvl w:ilvl="3" w:tplc="0809000F" w:tentative="1">
+      <w:start w:val="1"/>
+      <w:numFmt w:val="decimal"/>
+      <w:lvlText w:val="%4."/>
+      <w:lvlJc w:val="left"/>
+      <w:pPr>
+        <w:ind w:left="2880" w:hanging="360"/>
+      </w:pPr>
+    </w:lvl>
+    <w:lvl w:ilvl="4" w:tplc="08090019" w:tentative="1">
+      <w:start w:val="1"/>
+      <w:numFmt w:val="lowerLetter"/>
+      <w:lvlText w:val="%5."/>
+      <w:lvlJc w:val="left"/>
+      <w:pPr>
+        <w:ind w:left="3600" w:hanging="360"/>
+      </w:pPr>
+    </w:lvl>
+    <w:lvl w:ilvl="5" w:tplc="0809001B" w:tentative="1">
+      <w:start w:val="1"/>
+      <w:numFmt w:val="lowerRoman"/>
+      <w:lvlText w:val="%6."/>
+      <w:lvlJc w:val="right"/>
+      <w:pPr>
+        <w:ind w:left="4320" w:hanging="180"/>
+      </w:pPr>
+    </w:lvl>
+    <w:lvl w:ilvl="6" w:tplc="0809000F" w:tentative="1">
+      <w:start w:val="1"/>
+      <w:numFmt w:val="decimal"/>
+      <w:lvlText w:val="%7."/>
+      <w:lvlJc w:val="left"/>
+      <w:pPr>
+        <w:ind w:left="5040" w:hanging="360"/>
+      </w:pPr>
+    </w:lvl>
+    <w:lvl w:ilvl="7" w:tplc="08090019" w:tentative="1">
+      <w:start w:val="1"/>
+      <w:numFmt w:val="lowerLetter"/>
+      <w:lvlText w:val="%8."/>
+      <w:lvlJc w:val="left"/>
+      <w:pPr>
+        <w:ind w:left="5760" w:hanging="360"/>
+      </w:pPr>
+    </w:lvl>
+    <w:lvl w:ilvl="8" w:tplc="0809001B" w:tentative="1">
+      <w:start w:val="1"/>
+      <w:numFmt w:val="lowerRoman"/>
+      <w:lvlText w:val="%9."/>
+      <w:lvlJc w:val="right"/>
+      <w:pPr>
+        <w:ind w:left="6480" w:hanging="180"/>
+      </w:pPr>
+    </w:lvl>
+  </w:abstractNum>
+  <w:abstractNum w:abstractNumId="2" w15:restartNumberingAfterBreak="0">
+    <w:nsid w:val="079A5809"/>
+    <w:multiLevelType w:val="hybridMultilevel"/>
+    <w:tmpl w:val="1ED676F2"/>
+    <w:lvl w:ilvl="0" w:tplc="0809000F">
+      <w:start w:val="1"/>
+      <w:numFmt w:val="decimal"/>
+      <w:lvlText w:val="%1."/>
+      <w:lvlJc w:val="left"/>
+      <w:pPr>
+        <w:ind w:left="720" w:hanging="360"/>
+      </w:pPr>
+      <w:rPr>
+        <w:rFonts w:hint="default"/>
+      </w:rPr>
+    </w:lvl>
+    <w:lvl w:ilvl="1" w:tplc="08090019" w:tentative="1">
+      <w:start w:val="1"/>
+      <w:numFmt w:val="lowerLetter"/>
+      <w:lvlText w:val="%2."/>
+      <w:lvlJc w:val="left"/>
+      <w:pPr>
+        <w:ind w:left="1440" w:hanging="360"/>
+      </w:pPr>
+    </w:lvl>
+    <w:lvl w:ilvl="2" w:tplc="0809001B" w:tentative="1">
+      <w:start w:val="1"/>
+      <w:numFmt w:val="lowerRoman"/>
+      <w:lvlText w:val="%3."/>
+      <w:lvlJc w:val="right"/>
+      <w:pPr>
+        <w:ind w:left="2160" w:hanging="180"/>
+      </w:pPr>
+    </w:lvl>
+    <w:lvl w:ilvl="3" w:tplc="0809000F" w:tentative="1">
+      <w:start w:val="1"/>
+      <w:numFmt w:val="decimal"/>
+      <w:lvlText w:val="%4."/>
+      <w:lvlJc w:val="left"/>
+      <w:pPr>
+        <w:ind w:left="2880" w:hanging="360"/>
+      </w:pPr>
+    </w:lvl>
+    <w:lvl w:ilvl="4" w:tplc="08090019" w:tentative="1">
+      <w:start w:val="1"/>
+      <w:numFmt w:val="lowerLetter"/>
+      <w:lvlText w:val="%5."/>
+      <w:lvlJc w:val="left"/>
+      <w:pPr>
+        <w:ind w:left="3600" w:hanging="360"/>
+      </w:pPr>
+    </w:lvl>
+    <w:lvl w:ilvl="5" w:tplc="0809001B" w:tentative="1">
+      <w:start w:val="1"/>
+      <w:numFmt w:val="lowerRoman"/>
+      <w:lvlText w:val="%6."/>
+      <w:lvlJc w:val="right"/>
+      <w:pPr>
+        <w:ind w:left="4320" w:hanging="180"/>
+      </w:pPr>
+    </w:lvl>
+    <w:lvl w:ilvl="6" w:tplc="0809000F" w:tentative="1">
+      <w:start w:val="1"/>
+      <w:numFmt w:val="decimal"/>
+      <w:lvlText w:val="%7."/>
+      <w:lvlJc w:val="left"/>
+      <w:pPr>
+        <w:ind w:left="5040" w:hanging="360"/>
+      </w:pPr>
+    </w:lvl>
+    <w:lvl w:ilvl="7" w:tplc="08090019" w:tentative="1">
+      <w:start w:val="1"/>
+      <w:numFmt w:val="lowerLetter"/>
+      <w:lvlText w:val="%8."/>
+      <w:lvlJc w:val="left"/>
+      <w:pPr>
+        <w:ind w:left="5760" w:hanging="360"/>
+      </w:pPr>
+    </w:lvl>
+    <w:lvl w:ilvl="8" w:tplc="0809001B" w:tentative="1">
+      <w:start w:val="1"/>
+      <w:numFmt w:val="lowerRoman"/>
+      <w:lvlText w:val="%9."/>
+      <w:lvlJc w:val="right"/>
+      <w:pPr>
+        <w:ind w:left="6480" w:hanging="180"/>
+      </w:pPr>
+    </w:lvl>
+  </w:abstractNum>
+  <w:abstractNum w:abstractNumId="3" w15:restartNumberingAfterBreak="0">
+    <w:nsid w:val="275103C2"/>
+    <w:multiLevelType w:val="hybridMultilevel"/>
+    <w:tmpl w:val="C19C04B8"/>
+    <w:lvl w:ilvl="0" w:tplc="0809000F">
+      <w:start w:val="1"/>
+      <w:numFmt w:val="decimal"/>
+      <w:lvlText w:val="%1."/>
+      <w:lvlJc w:val="left"/>
+      <w:pPr>
+        <w:ind w:left="720" w:hanging="360"/>
+      </w:pPr>
+      <w:rPr>
+        <w:rFonts w:hint="default"/>
+      </w:rPr>
+    </w:lvl>
+    <w:lvl w:ilvl="1" w:tplc="08090019" w:tentative="1">
+      <w:start w:val="1"/>
+      <w:numFmt w:val="lowerLetter"/>
+      <w:lvlText w:val="%2."/>
+      <w:lvlJc w:val="left"/>
+      <w:pPr>
+        <w:ind w:left="1440" w:hanging="360"/>
+      </w:pPr>
+    </w:lvl>
+    <w:lvl w:ilvl="2" w:tplc="0809001B" w:tentative="1">
+      <w:start w:val="1"/>
+      <w:numFmt w:val="lowerRoman"/>
+      <w:lvlText w:val="%3."/>
+      <w:lvlJc w:val="right"/>
+      <w:pPr>
+        <w:ind w:left="2160" w:hanging="180"/>
+      </w:pPr>
+    </w:lvl>
+    <w:lvl w:ilvl="3" w:tplc="0809000F" w:tentative="1">
+      <w:start w:val="1"/>
+      <w:numFmt w:val="decimal"/>
+      <w:lvlText w:val="%4."/>
+      <w:lvlJc w:val="left"/>
+      <w:pPr>
+        <w:ind w:left="2880" w:hanging="360"/>
+      </w:pPr>
+    </w:lvl>
+    <w:lvl w:ilvl="4" w:tplc="08090019" w:tentative="1">
+      <w:start w:val="1"/>
+      <w:numFmt w:val="lowerLetter"/>
+      <w:lvlText w:val="%5."/>
+      <w:lvlJc w:val="left"/>
+      <w:pPr>
+        <w:ind w:left="3600" w:hanging="360"/>
+      </w:pPr>
+    </w:lvl>
+    <w:lvl w:ilvl="5" w:tplc="0809001B" w:tentative="1">
+      <w:start w:val="1"/>
+      <w:numFmt w:val="lowerRoman"/>
+      <w:lvlText w:val="%6."/>
+      <w:lvlJc w:val="right"/>
+      <w:pPr>
+        <w:ind w:left="4320" w:hanging="180"/>
+      </w:pPr>
+    </w:lvl>
+    <w:lvl w:ilvl="6" w:tplc="0809000F" w:tentative="1">
+      <w:start w:val="1"/>
+      <w:numFmt w:val="decimal"/>
+      <w:lvlText w:val="%7."/>
+      <w:lvlJc w:val="left"/>
+      <w:pPr>
+        <w:ind w:left="5040" w:hanging="360"/>
+      </w:pPr>
+    </w:lvl>
+    <w:lvl w:ilvl="7" w:tplc="08090019" w:tentative="1">
+      <w:start w:val="1"/>
+      <w:numFmt w:val="lowerLetter"/>
+      <w:lvlText w:val="%8."/>
+      <w:lvlJc w:val="left"/>
+      <w:pPr>
+        <w:ind w:left="5760" w:hanging="360"/>
+      </w:pPr>
+    </w:lvl>
+    <w:lvl w:ilvl="8" w:tplc="0809001B" w:tentative="1">
+      <w:start w:val="1"/>
+      <w:numFmt w:val="lowerRoman"/>
+      <w:lvlText w:val="%9."/>
+      <w:lvlJc w:val="right"/>
+      <w:pPr>
+        <w:ind w:left="6480" w:hanging="180"/>
+      </w:pPr>
+    </w:lvl>
+  </w:abstractNum>
+  <w:abstractNum w:abstractNumId="4" w15:restartNumberingAfterBreak="0">
     <w:nsid w:val="32801965"/>
     <w:multiLevelType w:val="hybridMultilevel"/>
     <w:tmpl w:val="B596DF84"/>
@@ -657,7 +1042,7 @@
       </w:rPr>
     </w:lvl>
   </w:abstractNum>
-  <w:abstractNum w:abstractNumId="2" w15:restartNumberingAfterBreak="0">
+  <w:abstractNum w:abstractNumId="5" w15:restartNumberingAfterBreak="0">
     <w:nsid w:val="426D03E1"/>
     <w:multiLevelType w:val="hybridMultilevel"/>
     <w:tmpl w:val="11042E92"/>
@@ -770,7 +1155,7 @@
       </w:rPr>
     </w:lvl>
   </w:abstractNum>
-  <w:abstractNum w:abstractNumId="3" w15:restartNumberingAfterBreak="0">
+  <w:abstractNum w:abstractNumId="6" w15:restartNumberingAfterBreak="0">
     <w:nsid w:val="43815F53"/>
     <w:multiLevelType w:val="hybridMultilevel"/>
     <w:tmpl w:val="A644321E"/>
@@ -859,7 +1244,7 @@
       </w:pPr>
     </w:lvl>
   </w:abstractNum>
-  <w:abstractNum w:abstractNumId="4" w15:restartNumberingAfterBreak="0">
+  <w:abstractNum w:abstractNumId="7" w15:restartNumberingAfterBreak="0">
     <w:nsid w:val="444F4B88"/>
     <w:multiLevelType w:val="hybridMultilevel"/>
     <w:tmpl w:val="F6629B72"/>
@@ -948,7 +1333,7 @@
       </w:pPr>
     </w:lvl>
   </w:abstractNum>
-  <w:abstractNum w:abstractNumId="5" w15:restartNumberingAfterBreak="0">
+  <w:abstractNum w:abstractNumId="8" w15:restartNumberingAfterBreak="0">
     <w:nsid w:val="5BE65ECE"/>
     <w:multiLevelType w:val="hybridMultilevel"/>
     <w:tmpl w:val="A59CCD12"/>
@@ -1034,7 +1419,7 @@
       </w:pPr>
     </w:lvl>
   </w:abstractNum>
-  <w:abstractNum w:abstractNumId="6" w15:restartNumberingAfterBreak="0">
+  <w:abstractNum w:abstractNumId="9" w15:restartNumberingAfterBreak="0">
     <w:nsid w:val="751900AC"/>
     <w:multiLevelType w:val="hybridMultilevel"/>
     <w:tmpl w:val="6B924EDE"/>
@@ -1124,25 +1509,34 @@
     </w:lvl>
   </w:abstractNum>
   <w:num w:numId="1">
-    <w:abstractNumId w:val="2"/>
+    <w:abstractNumId w:val="5"/>
   </w:num>
   <w:num w:numId="2">
-    <w:abstractNumId w:val="1"/>
+    <w:abstractNumId w:val="4"/>
   </w:num>
   <w:num w:numId="3">
-    <w:abstractNumId w:val="5"/>
+    <w:abstractNumId w:val="8"/>
   </w:num>
   <w:num w:numId="4">
-    <w:abstractNumId w:val="4"/>
+    <w:abstractNumId w:val="7"/>
   </w:num>
   <w:num w:numId="5">
-    <w:abstractNumId w:val="6"/>
+    <w:abstractNumId w:val="9"/>
   </w:num>
   <w:num w:numId="6">
-    <w:abstractNumId w:val="3"/>
+    <w:abstractNumId w:val="6"/>
   </w:num>
   <w:num w:numId="7">
     <w:abstractNumId w:val="0"/>
+  </w:num>
+  <w:num w:numId="8">
+    <w:abstractNumId w:val="3"/>
+  </w:num>
+  <w:num w:numId="9">
+    <w:abstractNumId w:val="1"/>
+  </w:num>
+  <w:num w:numId="10">
+    <w:abstractNumId w:val="2"/>
   </w:num>
 </w:numbering>
 </file>

</xml_diff>